<commit_message>
Deploying to gh-pages from @ joaobtj/sarau@4d0a3b22dae333ebadf3857a2153dd1f737e693a 🚀
</commit_message>
<xml_diff>
--- a/music/Cidadão Quem - O Amanhã Colorido.docx
+++ b/music/Cidadão Quem - O Amanhã Colorido.docx
@@ -27,7 +27,21 @@
         <w:rPr>
           <w:rFonts w:ascii="Courier New" w:hAnsi="Courier New" w:cs="Courier New"/>
         </w:rPr>
-        <w:t xml:space="preserve">[Intro] D  G </w:t>
+        <w:t>[</w:t>
+      </w:r>
+      <w:proofErr w:type="spellStart"/>
+      <w:r>
+        <w:rPr>
+          <w:rFonts w:ascii="Courier New" w:hAnsi="Courier New" w:cs="Courier New"/>
+        </w:rPr>
+        <w:t>Intro</w:t>
+      </w:r>
+      <w:proofErr w:type="spellEnd"/>
+      <w:r>
+        <w:rPr>
+          <w:rFonts w:ascii="Courier New" w:hAnsi="Courier New" w:cs="Courier New"/>
+        </w:rPr>
+        <w:t xml:space="preserve">] D  G </w:t>
       </w:r>
     </w:p>
     <w:p>
@@ -107,25 +121,61 @@
           <w:rFonts w:ascii="Courier New" w:hAnsi="Courier New" w:cs="Courier New"/>
         </w:rPr>
       </w:pPr>
-      <w:r>
-        <w:rPr>
-          <w:rFonts w:ascii="Courier New" w:hAnsi="Courier New" w:cs="Courier New"/>
-        </w:rPr>
-        <w:t>F#m            Bm            Em</w:t>
-      </w:r>
-    </w:p>
-    <w:p>
-      <w:pPr>
-        <w:pStyle w:val="TextosemFormatao"/>
-        <w:rPr>
-          <w:rFonts w:ascii="Courier New" w:hAnsi="Courier New" w:cs="Courier New"/>
-        </w:rPr>
-      </w:pPr>
-      <w:r>
-        <w:rPr>
-          <w:rFonts w:ascii="Courier New" w:hAnsi="Courier New" w:cs="Courier New"/>
-        </w:rPr>
-        <w:t xml:space="preserve">    Esperando pra te ver sorrir</w:t>
+      <w:proofErr w:type="spellStart"/>
+      <w:r>
+        <w:rPr>
+          <w:rFonts w:ascii="Courier New" w:hAnsi="Courier New" w:cs="Courier New"/>
+        </w:rPr>
+        <w:t>F#m</w:t>
+      </w:r>
+      <w:proofErr w:type="spellEnd"/>
+      <w:r>
+        <w:rPr>
+          <w:rFonts w:ascii="Courier New" w:hAnsi="Courier New" w:cs="Courier New"/>
+        </w:rPr>
+        <w:t xml:space="preserve">            </w:t>
+      </w:r>
+      <w:proofErr w:type="spellStart"/>
+      <w:r>
+        <w:rPr>
+          <w:rFonts w:ascii="Courier New" w:hAnsi="Courier New" w:cs="Courier New"/>
+        </w:rPr>
+        <w:t>Bm</w:t>
+      </w:r>
+      <w:proofErr w:type="spellEnd"/>
+      <w:r>
+        <w:rPr>
+          <w:rFonts w:ascii="Courier New" w:hAnsi="Courier New" w:cs="Courier New"/>
+        </w:rPr>
+        <w:t xml:space="preserve">            Em</w:t>
+      </w:r>
+    </w:p>
+    <w:p>
+      <w:pPr>
+        <w:pStyle w:val="TextosemFormatao"/>
+        <w:rPr>
+          <w:rFonts w:ascii="Courier New" w:hAnsi="Courier New" w:cs="Courier New"/>
+        </w:rPr>
+      </w:pPr>
+      <w:r>
+        <w:rPr>
+          <w:rFonts w:ascii="Courier New" w:hAnsi="Courier New" w:cs="Courier New"/>
+        </w:rPr>
+        <w:t xml:space="preserve">    Esperando </w:t>
+      </w:r>
+      <w:proofErr w:type="gramStart"/>
+      <w:r>
+        <w:rPr>
+          <w:rFonts w:ascii="Courier New" w:hAnsi="Courier New" w:cs="Courier New"/>
+        </w:rPr>
+        <w:t>pra</w:t>
+      </w:r>
+      <w:proofErr w:type="gramEnd"/>
+      <w:r>
+        <w:rPr>
+          <w:rFonts w:ascii="Courier New" w:hAnsi="Courier New" w:cs="Courier New"/>
+        </w:rPr>
+        <w:t xml:space="preserve"> te ver sorrir</w:t>
       </w:r>
     </w:p>
     <w:p>
@@ -149,11 +199,19 @@
           <w:rFonts w:ascii="Courier New" w:hAnsi="Courier New" w:cs="Courier New"/>
         </w:rPr>
       </w:pPr>
-      <w:r>
-        <w:rPr>
-          <w:rFonts w:ascii="Courier New" w:hAnsi="Courier New" w:cs="Courier New"/>
-        </w:rPr>
-        <w:t>Pra poder seguir</w:t>
+      <w:proofErr w:type="gramStart"/>
+      <w:r>
+        <w:rPr>
+          <w:rFonts w:ascii="Courier New" w:hAnsi="Courier New" w:cs="Courier New"/>
+        </w:rPr>
+        <w:t>Pra</w:t>
+      </w:r>
+      <w:proofErr w:type="gramEnd"/>
+      <w:r>
+        <w:rPr>
+          <w:rFonts w:ascii="Courier New" w:hAnsi="Courier New" w:cs="Courier New"/>
+        </w:rPr>
+        <w:t xml:space="preserve"> poder seguir</w:t>
       </w:r>
     </w:p>
     <w:p>
@@ -181,7 +239,21 @@
         <w:rPr>
           <w:rFonts w:ascii="Courier New" w:hAnsi="Courier New" w:cs="Courier New"/>
         </w:rPr>
-        <w:t xml:space="preserve"> Lembre que hoje vai ter pôr-do-sol</w:t>
+        <w:t xml:space="preserve"> </w:t>
+      </w:r>
+      <w:proofErr w:type="spellStart"/>
+      <w:r>
+        <w:rPr>
+          <w:rFonts w:ascii="Courier New" w:hAnsi="Courier New" w:cs="Courier New"/>
+        </w:rPr>
+        <w:t>Lembre</w:t>
+      </w:r>
+      <w:proofErr w:type="spellEnd"/>
+      <w:r>
+        <w:rPr>
+          <w:rFonts w:ascii="Courier New" w:hAnsi="Courier New" w:cs="Courier New"/>
+        </w:rPr>
+        <w:t xml:space="preserve"> que hoje vai ter pôr-do-sol</w:t>
       </w:r>
     </w:p>
     <w:p>
@@ -219,11 +291,33 @@
           <w:rFonts w:ascii="Courier New" w:hAnsi="Courier New" w:cs="Courier New"/>
         </w:rPr>
       </w:pPr>
-      <w:r>
-        <w:rPr>
-          <w:rFonts w:ascii="Courier New" w:hAnsi="Courier New" w:cs="Courier New"/>
-        </w:rPr>
-        <w:t>F#m          Bm             Em</w:t>
+      <w:proofErr w:type="spellStart"/>
+      <w:r>
+        <w:rPr>
+          <w:rFonts w:ascii="Courier New" w:hAnsi="Courier New" w:cs="Courier New"/>
+        </w:rPr>
+        <w:t>F#m</w:t>
+      </w:r>
+      <w:proofErr w:type="spellEnd"/>
+      <w:r>
+        <w:rPr>
+          <w:rFonts w:ascii="Courier New" w:hAnsi="Courier New" w:cs="Courier New"/>
+        </w:rPr>
+        <w:t xml:space="preserve">          </w:t>
+      </w:r>
+      <w:proofErr w:type="spellStart"/>
+      <w:r>
+        <w:rPr>
+          <w:rFonts w:ascii="Courier New" w:hAnsi="Courier New" w:cs="Courier New"/>
+        </w:rPr>
+        <w:t>Bm</w:t>
+      </w:r>
+      <w:proofErr w:type="spellEnd"/>
+      <w:r>
+        <w:rPr>
+          <w:rFonts w:ascii="Courier New" w:hAnsi="Courier New" w:cs="Courier New"/>
+        </w:rPr>
+        <w:t xml:space="preserve">             Em</w:t>
       </w:r>
     </w:p>
     <w:p>
@@ -275,6 +369,14 @@
           <w:rFonts w:ascii="Courier New" w:hAnsi="Courier New" w:cs="Courier New"/>
         </w:rPr>
       </w:pPr>
+    </w:p>
+    <w:p>
+      <w:pPr>
+        <w:pStyle w:val="TextosemFormatao"/>
+        <w:rPr>
+          <w:rFonts w:ascii="Courier New" w:hAnsi="Courier New" w:cs="Courier New"/>
+        </w:rPr>
+      </w:pPr>
       <w:r>
         <w:rPr>
           <w:rFonts w:ascii="Courier New" w:hAnsi="Courier New" w:cs="Courier New"/>
@@ -331,11 +433,33 @@
           <w:rFonts w:ascii="Courier New" w:hAnsi="Courier New" w:cs="Courier New"/>
         </w:rPr>
       </w:pPr>
-      <w:r>
-        <w:rPr>
-          <w:rFonts w:ascii="Courier New" w:hAnsi="Courier New" w:cs="Courier New"/>
-        </w:rPr>
-        <w:t>F#m            Bm            Em</w:t>
+      <w:proofErr w:type="spellStart"/>
+      <w:r>
+        <w:rPr>
+          <w:rFonts w:ascii="Courier New" w:hAnsi="Courier New" w:cs="Courier New"/>
+        </w:rPr>
+        <w:t>F#m</w:t>
+      </w:r>
+      <w:proofErr w:type="spellEnd"/>
+      <w:r>
+        <w:rPr>
+          <w:rFonts w:ascii="Courier New" w:hAnsi="Courier New" w:cs="Courier New"/>
+        </w:rPr>
+        <w:t xml:space="preserve">            </w:t>
+      </w:r>
+      <w:proofErr w:type="spellStart"/>
+      <w:r>
+        <w:rPr>
+          <w:rFonts w:ascii="Courier New" w:hAnsi="Courier New" w:cs="Courier New"/>
+        </w:rPr>
+        <w:t>Bm</w:t>
+      </w:r>
+      <w:proofErr w:type="spellEnd"/>
+      <w:r>
+        <w:rPr>
+          <w:rFonts w:ascii="Courier New" w:hAnsi="Courier New" w:cs="Courier New"/>
+        </w:rPr>
+        <w:t xml:space="preserve">            Em</w:t>
       </w:r>
     </w:p>
     <w:p>
@@ -443,11 +567,33 @@
           <w:rFonts w:ascii="Courier New" w:hAnsi="Courier New" w:cs="Courier New"/>
         </w:rPr>
       </w:pPr>
-      <w:r>
-        <w:rPr>
-          <w:rFonts w:ascii="Courier New" w:hAnsi="Courier New" w:cs="Courier New"/>
-        </w:rPr>
-        <w:t>F#m          Bm             Em</w:t>
+      <w:proofErr w:type="spellStart"/>
+      <w:r>
+        <w:rPr>
+          <w:rFonts w:ascii="Courier New" w:hAnsi="Courier New" w:cs="Courier New"/>
+        </w:rPr>
+        <w:t>F#m</w:t>
+      </w:r>
+      <w:proofErr w:type="spellEnd"/>
+      <w:r>
+        <w:rPr>
+          <w:rFonts w:ascii="Courier New" w:hAnsi="Courier New" w:cs="Courier New"/>
+        </w:rPr>
+        <w:t xml:space="preserve">          </w:t>
+      </w:r>
+      <w:proofErr w:type="spellStart"/>
+      <w:r>
+        <w:rPr>
+          <w:rFonts w:ascii="Courier New" w:hAnsi="Courier New" w:cs="Courier New"/>
+        </w:rPr>
+        <w:t>Bm</w:t>
+      </w:r>
+      <w:proofErr w:type="spellEnd"/>
+      <w:r>
+        <w:rPr>
+          <w:rFonts w:ascii="Courier New" w:hAnsi="Courier New" w:cs="Courier New"/>
+        </w:rPr>
+        <w:t xml:space="preserve">             Em</w:t>
       </w:r>
     </w:p>
     <w:p>
@@ -499,6 +645,14 @@
           <w:rFonts w:ascii="Courier New" w:hAnsi="Courier New" w:cs="Courier New"/>
         </w:rPr>
       </w:pPr>
+    </w:p>
+    <w:p>
+      <w:pPr>
+        <w:pStyle w:val="TextosemFormatao"/>
+        <w:rPr>
+          <w:rFonts w:ascii="Courier New" w:hAnsi="Courier New" w:cs="Courier New"/>
+        </w:rPr>
+      </w:pPr>
       <w:r>
         <w:rPr>
           <w:rFonts w:ascii="Courier New" w:hAnsi="Courier New" w:cs="Courier New"/>
@@ -513,11 +667,19 @@
           <w:rFonts w:ascii="Courier New" w:hAnsi="Courier New" w:cs="Courier New"/>
         </w:rPr>
       </w:pPr>
-      <w:r>
-        <w:rPr>
-          <w:rFonts w:ascii="Courier New" w:hAnsi="Courier New" w:cs="Courier New"/>
-        </w:rPr>
-        <w:t>A_zul, vermelho</w:t>
+      <w:proofErr w:type="spellStart"/>
+      <w:r>
+        <w:rPr>
+          <w:rFonts w:ascii="Courier New" w:hAnsi="Courier New" w:cs="Courier New"/>
+        </w:rPr>
+        <w:t>A_zul</w:t>
+      </w:r>
+      <w:proofErr w:type="spellEnd"/>
+      <w:r>
+        <w:rPr>
+          <w:rFonts w:ascii="Courier New" w:hAnsi="Courier New" w:cs="Courier New"/>
+        </w:rPr>
+        <w:t>, vermelho</w:t>
       </w:r>
     </w:p>
     <w:p>
@@ -769,7 +931,6 @@
         <w:rPr>
           <w:rFonts w:ascii="Courier New" w:hAnsi="Courier New" w:cs="Courier New"/>
         </w:rPr>
-        <w:lastRenderedPageBreak/>
         <w:t>No pensamento</w:t>
       </w:r>
     </w:p>
@@ -780,6 +941,62 @@
           <w:rFonts w:ascii="Courier New" w:hAnsi="Courier New" w:cs="Courier New"/>
         </w:rPr>
       </w:pPr>
+    </w:p>
+    <w:p>
+      <w:pPr>
+        <w:pStyle w:val="TextosemFormatao"/>
+        <w:rPr>
+          <w:rFonts w:ascii="Courier New" w:hAnsi="Courier New" w:cs="Courier New"/>
+        </w:rPr>
+      </w:pPr>
+    </w:p>
+    <w:p>
+      <w:pPr>
+        <w:pStyle w:val="TextosemFormatao"/>
+        <w:rPr>
+          <w:rFonts w:ascii="Courier New" w:hAnsi="Courier New" w:cs="Courier New"/>
+        </w:rPr>
+      </w:pPr>
+    </w:p>
+    <w:p>
+      <w:pPr>
+        <w:pStyle w:val="TextosemFormatao"/>
+        <w:rPr>
+          <w:rFonts w:ascii="Courier New" w:hAnsi="Courier New" w:cs="Courier New"/>
+        </w:rPr>
+      </w:pPr>
+    </w:p>
+    <w:p>
+      <w:pPr>
+        <w:pStyle w:val="TextosemFormatao"/>
+        <w:rPr>
+          <w:rFonts w:ascii="Courier New" w:hAnsi="Courier New" w:cs="Courier New"/>
+        </w:rPr>
+      </w:pPr>
+    </w:p>
+    <w:p>
+      <w:pPr>
+        <w:pStyle w:val="TextosemFormatao"/>
+        <w:rPr>
+          <w:rFonts w:ascii="Courier New" w:hAnsi="Courier New" w:cs="Courier New"/>
+        </w:rPr>
+      </w:pPr>
+    </w:p>
+    <w:p>
+      <w:pPr>
+        <w:pStyle w:val="TextosemFormatao"/>
+        <w:rPr>
+          <w:rFonts w:ascii="Courier New" w:hAnsi="Courier New" w:cs="Courier New"/>
+        </w:rPr>
+      </w:pPr>
+    </w:p>
+    <w:p>
+      <w:pPr>
+        <w:pStyle w:val="TextosemFormatao"/>
+        <w:rPr>
+          <w:rFonts w:ascii="Courier New" w:hAnsi="Courier New" w:cs="Courier New"/>
+        </w:rPr>
+      </w:pPr>
       <w:r>
         <w:rPr>
           <w:rFonts w:ascii="Courier New" w:hAnsi="Courier New" w:cs="Courier New"/>
@@ -836,25 +1053,61 @@
           <w:rFonts w:ascii="Courier New" w:hAnsi="Courier New" w:cs="Courier New"/>
         </w:rPr>
       </w:pPr>
-      <w:r>
-        <w:rPr>
-          <w:rFonts w:ascii="Courier New" w:hAnsi="Courier New" w:cs="Courier New"/>
-        </w:rPr>
-        <w:t>F#m            Bm            Em</w:t>
-      </w:r>
-    </w:p>
-    <w:p>
-      <w:pPr>
-        <w:pStyle w:val="TextosemFormatao"/>
-        <w:rPr>
-          <w:rFonts w:ascii="Courier New" w:hAnsi="Courier New" w:cs="Courier New"/>
-        </w:rPr>
-      </w:pPr>
-      <w:r>
-        <w:rPr>
-          <w:rFonts w:ascii="Courier New" w:hAnsi="Courier New" w:cs="Courier New"/>
-        </w:rPr>
-        <w:t xml:space="preserve">    Esperando pra te ver sorrir</w:t>
+      <w:proofErr w:type="spellStart"/>
+      <w:r>
+        <w:rPr>
+          <w:rFonts w:ascii="Courier New" w:hAnsi="Courier New" w:cs="Courier New"/>
+        </w:rPr>
+        <w:t>F#m</w:t>
+      </w:r>
+      <w:proofErr w:type="spellEnd"/>
+      <w:r>
+        <w:rPr>
+          <w:rFonts w:ascii="Courier New" w:hAnsi="Courier New" w:cs="Courier New"/>
+        </w:rPr>
+        <w:t xml:space="preserve">            </w:t>
+      </w:r>
+      <w:proofErr w:type="spellStart"/>
+      <w:r>
+        <w:rPr>
+          <w:rFonts w:ascii="Courier New" w:hAnsi="Courier New" w:cs="Courier New"/>
+        </w:rPr>
+        <w:t>Bm</w:t>
+      </w:r>
+      <w:proofErr w:type="spellEnd"/>
+      <w:r>
+        <w:rPr>
+          <w:rFonts w:ascii="Courier New" w:hAnsi="Courier New" w:cs="Courier New"/>
+        </w:rPr>
+        <w:t xml:space="preserve">            Em</w:t>
+      </w:r>
+    </w:p>
+    <w:p>
+      <w:pPr>
+        <w:pStyle w:val="TextosemFormatao"/>
+        <w:rPr>
+          <w:rFonts w:ascii="Courier New" w:hAnsi="Courier New" w:cs="Courier New"/>
+        </w:rPr>
+      </w:pPr>
+      <w:r>
+        <w:rPr>
+          <w:rFonts w:ascii="Courier New" w:hAnsi="Courier New" w:cs="Courier New"/>
+        </w:rPr>
+        <w:t xml:space="preserve">    Esperando </w:t>
+      </w:r>
+      <w:proofErr w:type="gramStart"/>
+      <w:r>
+        <w:rPr>
+          <w:rFonts w:ascii="Courier New" w:hAnsi="Courier New" w:cs="Courier New"/>
+        </w:rPr>
+        <w:t>pra</w:t>
+      </w:r>
+      <w:proofErr w:type="gramEnd"/>
+      <w:r>
+        <w:rPr>
+          <w:rFonts w:ascii="Courier New" w:hAnsi="Courier New" w:cs="Courier New"/>
+        </w:rPr>
+        <w:t xml:space="preserve"> te ver sorrir</w:t>
       </w:r>
     </w:p>
     <w:p>
@@ -878,11 +1131,19 @@
           <w:rFonts w:ascii="Courier New" w:hAnsi="Courier New" w:cs="Courier New"/>
         </w:rPr>
       </w:pPr>
-      <w:r>
-        <w:rPr>
-          <w:rFonts w:ascii="Courier New" w:hAnsi="Courier New" w:cs="Courier New"/>
-        </w:rPr>
-        <w:t>Pra poder seguir</w:t>
+      <w:proofErr w:type="gramStart"/>
+      <w:r>
+        <w:rPr>
+          <w:rFonts w:ascii="Courier New" w:hAnsi="Courier New" w:cs="Courier New"/>
+        </w:rPr>
+        <w:t>Pra</w:t>
+      </w:r>
+      <w:proofErr w:type="gramEnd"/>
+      <w:r>
+        <w:rPr>
+          <w:rFonts w:ascii="Courier New" w:hAnsi="Courier New" w:cs="Courier New"/>
+        </w:rPr>
+        <w:t xml:space="preserve"> poder seguir</w:t>
       </w:r>
     </w:p>
     <w:p>
@@ -910,7 +1171,21 @@
         <w:rPr>
           <w:rFonts w:ascii="Courier New" w:hAnsi="Courier New" w:cs="Courier New"/>
         </w:rPr>
-        <w:t xml:space="preserve"> Lembre que hoje vai ter pôr-do-sol</w:t>
+        <w:t xml:space="preserve"> </w:t>
+      </w:r>
+      <w:proofErr w:type="spellStart"/>
+      <w:r>
+        <w:rPr>
+          <w:rFonts w:ascii="Courier New" w:hAnsi="Courier New" w:cs="Courier New"/>
+        </w:rPr>
+        <w:t>Lembre</w:t>
+      </w:r>
+      <w:proofErr w:type="spellEnd"/>
+      <w:r>
+        <w:rPr>
+          <w:rFonts w:ascii="Courier New" w:hAnsi="Courier New" w:cs="Courier New"/>
+        </w:rPr>
+        <w:t xml:space="preserve"> que hoje vai ter pôr-do-sol</w:t>
       </w:r>
     </w:p>
     <w:p>
@@ -948,11 +1223,33 @@
           <w:rFonts w:ascii="Courier New" w:hAnsi="Courier New" w:cs="Courier New"/>
         </w:rPr>
       </w:pPr>
-      <w:r>
-        <w:rPr>
-          <w:rFonts w:ascii="Courier New" w:hAnsi="Courier New" w:cs="Courier New"/>
-        </w:rPr>
-        <w:t>F#m          Bm             Em</w:t>
+      <w:proofErr w:type="spellStart"/>
+      <w:r>
+        <w:rPr>
+          <w:rFonts w:ascii="Courier New" w:hAnsi="Courier New" w:cs="Courier New"/>
+        </w:rPr>
+        <w:t>F#m</w:t>
+      </w:r>
+      <w:proofErr w:type="spellEnd"/>
+      <w:r>
+        <w:rPr>
+          <w:rFonts w:ascii="Courier New" w:hAnsi="Courier New" w:cs="Courier New"/>
+        </w:rPr>
+        <w:t xml:space="preserve">          </w:t>
+      </w:r>
+      <w:proofErr w:type="spellStart"/>
+      <w:r>
+        <w:rPr>
+          <w:rFonts w:ascii="Courier New" w:hAnsi="Courier New" w:cs="Courier New"/>
+        </w:rPr>
+        <w:t>Bm</w:t>
+      </w:r>
+      <w:proofErr w:type="spellEnd"/>
+      <w:r>
+        <w:rPr>
+          <w:rFonts w:ascii="Courier New" w:hAnsi="Courier New" w:cs="Courier New"/>
+        </w:rPr>
+        <w:t xml:space="preserve">             Em</w:t>
       </w:r>
     </w:p>
     <w:p>
@@ -1004,6 +1301,14 @@
           <w:rFonts w:ascii="Courier New" w:hAnsi="Courier New" w:cs="Courier New"/>
         </w:rPr>
       </w:pPr>
+    </w:p>
+    <w:p>
+      <w:pPr>
+        <w:pStyle w:val="TextosemFormatao"/>
+        <w:rPr>
+          <w:rFonts w:ascii="Courier New" w:hAnsi="Courier New" w:cs="Courier New"/>
+        </w:rPr>
+      </w:pPr>
       <w:r>
         <w:rPr>
           <w:rFonts w:ascii="Courier New" w:hAnsi="Courier New" w:cs="Courier New"/>
@@ -1018,11 +1323,19 @@
           <w:rFonts w:ascii="Courier New" w:hAnsi="Courier New" w:cs="Courier New"/>
         </w:rPr>
       </w:pPr>
-      <w:r>
-        <w:rPr>
-          <w:rFonts w:ascii="Courier New" w:hAnsi="Courier New" w:cs="Courier New"/>
-        </w:rPr>
-        <w:t>A_zul, vermelho</w:t>
+      <w:proofErr w:type="spellStart"/>
+      <w:r>
+        <w:rPr>
+          <w:rFonts w:ascii="Courier New" w:hAnsi="Courier New" w:cs="Courier New"/>
+        </w:rPr>
+        <w:t>A_zul</w:t>
+      </w:r>
+      <w:proofErr w:type="spellEnd"/>
+      <w:r>
+        <w:rPr>
+          <w:rFonts w:ascii="Courier New" w:hAnsi="Courier New" w:cs="Courier New"/>
+        </w:rPr>
+        <w:t>, vermelho</w:t>
       </w:r>
     </w:p>
     <w:p>
@@ -1158,11 +1471,19 @@
           <w:rFonts w:ascii="Courier New" w:hAnsi="Courier New" w:cs="Courier New"/>
         </w:rPr>
       </w:pPr>
-      <w:r>
-        <w:rPr>
-          <w:rFonts w:ascii="Courier New" w:hAnsi="Courier New" w:cs="Courier New"/>
-        </w:rPr>
-        <w:t>A_zul, vermelho</w:t>
+      <w:proofErr w:type="spellStart"/>
+      <w:r>
+        <w:rPr>
+          <w:rFonts w:ascii="Courier New" w:hAnsi="Courier New" w:cs="Courier New"/>
+        </w:rPr>
+        <w:t>A_zul</w:t>
+      </w:r>
+      <w:proofErr w:type="spellEnd"/>
+      <w:r>
+        <w:rPr>
+          <w:rFonts w:ascii="Courier New" w:hAnsi="Courier New" w:cs="Courier New"/>
+        </w:rPr>
+        <w:t>, vermelho</w:t>
       </w:r>
     </w:p>
     <w:p>
@@ -1290,145 +1611,11 @@
         </w:rPr>
         <w:t>( D  F  G  D )</w:t>
       </w:r>
-    </w:p>
-    <w:p>
-      <w:pPr>
-        <w:pStyle w:val="TextosemFormatao"/>
-        <w:rPr>
-          <w:rFonts w:ascii="Courier New" w:hAnsi="Courier New" w:cs="Courier New"/>
-        </w:rPr>
-      </w:pPr>
-      <w:r>
-        <w:rPr>
-          <w:rFonts w:ascii="Courier New" w:hAnsi="Courier New" w:cs="Courier New"/>
-        </w:rPr>
-        <w:t>----------------- Acordes -----------------</w:t>
-      </w:r>
-    </w:p>
-    <w:p>
-      <w:pPr>
-        <w:pStyle w:val="TextosemFormatao"/>
-        <w:rPr>
-          <w:rFonts w:ascii="Courier New" w:hAnsi="Courier New" w:cs="Courier New"/>
-        </w:rPr>
-      </w:pPr>
-      <w:r>
-        <w:rPr>
-          <w:rFonts w:ascii="Courier New" w:hAnsi="Courier New" w:cs="Courier New"/>
-        </w:rPr>
-        <w:t>A = X 0 2 2 2 0</w:t>
-      </w:r>
-    </w:p>
-    <w:p>
-      <w:pPr>
-        <w:pStyle w:val="TextosemFormatao"/>
-        <w:rPr>
-          <w:rFonts w:ascii="Courier New" w:hAnsi="Courier New" w:cs="Courier New"/>
-        </w:rPr>
-      </w:pPr>
-      <w:r>
-        <w:rPr>
-          <w:rFonts w:ascii="Courier New" w:hAnsi="Courier New" w:cs="Courier New"/>
-        </w:rPr>
-        <w:t>Bm = X 2 4 4 3 2</w:t>
-      </w:r>
-    </w:p>
-    <w:p>
-      <w:pPr>
-        <w:pStyle w:val="TextosemFormatao"/>
-        <w:rPr>
-          <w:rFonts w:ascii="Courier New" w:hAnsi="Courier New" w:cs="Courier New"/>
-        </w:rPr>
-      </w:pPr>
-      <w:r>
-        <w:rPr>
-          <w:rFonts w:ascii="Courier New" w:hAnsi="Courier New" w:cs="Courier New"/>
-        </w:rPr>
-        <w:t>D = X X 0 2 3 2</w:t>
-      </w:r>
-    </w:p>
-    <w:p>
-      <w:pPr>
-        <w:pStyle w:val="TextosemFormatao"/>
-        <w:rPr>
-          <w:rFonts w:ascii="Courier New" w:hAnsi="Courier New" w:cs="Courier New"/>
-        </w:rPr>
-      </w:pPr>
-      <w:r>
-        <w:rPr>
-          <w:rFonts w:ascii="Courier New" w:hAnsi="Courier New" w:cs="Courier New"/>
-        </w:rPr>
-        <w:t>D7 = X X 0 2 1 2</w:t>
-      </w:r>
-    </w:p>
-    <w:p>
-      <w:pPr>
-        <w:pStyle w:val="TextosemFormatao"/>
-        <w:rPr>
-          <w:rFonts w:ascii="Courier New" w:hAnsi="Courier New" w:cs="Courier New"/>
-        </w:rPr>
-      </w:pPr>
-      <w:r>
-        <w:rPr>
-          <w:rFonts w:ascii="Courier New" w:hAnsi="Courier New" w:cs="Courier New"/>
-        </w:rPr>
-        <w:t>Em = 0 2 2 0 0 0</w:t>
-      </w:r>
-    </w:p>
-    <w:p>
-      <w:pPr>
-        <w:pStyle w:val="TextosemFormatao"/>
-        <w:rPr>
-          <w:rFonts w:ascii="Courier New" w:hAnsi="Courier New" w:cs="Courier New"/>
-        </w:rPr>
-      </w:pPr>
-      <w:r>
-        <w:rPr>
-          <w:rFonts w:ascii="Courier New" w:hAnsi="Courier New" w:cs="Courier New"/>
-        </w:rPr>
-        <w:t>F = 1 3 3 2 1 1</w:t>
-      </w:r>
-    </w:p>
-    <w:p>
-      <w:pPr>
-        <w:pStyle w:val="TextosemFormatao"/>
-        <w:rPr>
-          <w:rFonts w:ascii="Courier New" w:hAnsi="Courier New" w:cs="Courier New"/>
-        </w:rPr>
-      </w:pPr>
-      <w:r>
-        <w:rPr>
-          <w:rFonts w:ascii="Courier New" w:hAnsi="Courier New" w:cs="Courier New"/>
-        </w:rPr>
-        <w:t>F#m = 2 4 4 2 2 2</w:t>
-      </w:r>
-    </w:p>
-    <w:p>
-      <w:pPr>
-        <w:pStyle w:val="TextosemFormatao"/>
-        <w:rPr>
-          <w:rFonts w:ascii="Courier New" w:hAnsi="Courier New" w:cs="Courier New"/>
-        </w:rPr>
-      </w:pPr>
-      <w:r>
-        <w:rPr>
-          <w:rFonts w:ascii="Courier New" w:hAnsi="Courier New" w:cs="Courier New"/>
-        </w:rPr>
-        <w:t>G = 3 2 0 0 0 3</w:t>
-      </w:r>
-    </w:p>
-    <w:p>
-      <w:pPr>
-        <w:pStyle w:val="TextosemFormatao"/>
-        <w:rPr>
-          <w:rFonts w:ascii="Courier New" w:hAnsi="Courier New" w:cs="Courier New"/>
-        </w:rPr>
-      </w:pPr>
     </w:p>
     <w:sectPr>
       <w:pgSz w:w="11906" w:h="16838"/>
-      <w:pgMar w:top="1417" w:right="1335" w:bottom="1417" w:left="1334" w:header="708" w:footer="708" w:gutter="0"/>
-      <w:cols w:space="708"/>
+      <w:pgMar w:top="720" w:right="720" w:bottom="720" w:left="720" w:header="708" w:footer="708" w:gutter="0"/>
+      <w:cols w:num="2" w:space="708"/>
       <w:docGrid w:linePitch="360"/>
     </w:sectPr>
   </w:body>

</xml_diff>